<commit_message>
Added module 9 - PWM
</commit_message>
<xml_diff>
--- a/Módulos/006_Micrium/006_Micrium_Exercícios.docx
+++ b/Módulos/006_Micrium/006_Micrium_Exercícios.docx
@@ -4,7 +4,7 @@
   <w:body>
     <w:p>
       <w:pPr>
-        <w:pStyle w:val="Title"/>
+        <w:pStyle w:val="Ttulo"/>
         <w:framePr w:wrap="notBeside"/>
         <w:jc w:val="left"/>
         <w:rPr>
@@ -130,7 +130,7 @@
     <w:p>
       <w:pPr>
         <w:rPr>
-          <w:rStyle w:val="Strong"/>
+          <w:rStyle w:val="Forte"/>
           <w:b w:val="0"/>
           <w:bCs w:val="0"/>
           <w:lang w:val="pt-PT"/>
@@ -138,14 +138,14 @@
       </w:pPr>
       <w:r>
         <w:rPr>
-          <w:rStyle w:val="Strong"/>
+          <w:rStyle w:val="Forte"/>
           <w:lang w:val="pt-PT"/>
         </w:rPr>
         <w:t>1</w:t>
       </w:r>
       <w:r>
         <w:rPr>
-          <w:rStyle w:val="Strong"/>
+          <w:rStyle w:val="Forte"/>
           <w:b w:val="0"/>
           <w:bCs w:val="0"/>
           <w:lang w:val="pt-PT"/>
@@ -154,7 +154,7 @@
       </w:r>
       <w:r>
         <w:rPr>
-          <w:rStyle w:val="Strong"/>
+          <w:rStyle w:val="Forte"/>
           <w:b w:val="0"/>
           <w:bCs w:val="0"/>
           <w:lang w:val="pt-PT"/>
@@ -164,7 +164,7 @@
       <w:proofErr w:type="spellStart"/>
       <w:r>
         <w:rPr>
-          <w:rStyle w:val="Strong"/>
+          <w:rStyle w:val="Forte"/>
           <w:b w:val="0"/>
           <w:bCs w:val="0"/>
           <w:i/>
@@ -175,7 +175,7 @@
       </w:r>
       <w:r>
         <w:rPr>
-          <w:rStyle w:val="Strong"/>
+          <w:rStyle w:val="Forte"/>
           <w:b w:val="0"/>
           <w:bCs w:val="0"/>
           <w:i/>
@@ -187,7 +187,7 @@
       <w:proofErr w:type="spellEnd"/>
       <w:r>
         <w:rPr>
-          <w:rStyle w:val="Strong"/>
+          <w:rStyle w:val="Forte"/>
           <w:b w:val="0"/>
           <w:bCs w:val="0"/>
           <w:lang w:val="pt-PT"/>
@@ -196,7 +196,7 @@
       </w:r>
       <w:r>
         <w:rPr>
-          <w:rStyle w:val="Strong"/>
+          <w:rStyle w:val="Forte"/>
           <w:b w:val="0"/>
           <w:bCs w:val="0"/>
           <w:lang w:val="pt-PT"/>
@@ -207,7 +207,7 @@
     <w:p>
       <w:pPr>
         <w:rPr>
-          <w:rStyle w:val="Strong"/>
+          <w:rStyle w:val="Forte"/>
           <w:lang w:val="pt-PT"/>
         </w:rPr>
       </w:pPr>
@@ -276,7 +276,7 @@
     <w:p>
       <w:pPr>
         <w:rPr>
-          <w:rStyle w:val="Strong"/>
+          <w:rStyle w:val="Forte"/>
           <w:lang w:val="pt-PT"/>
         </w:rPr>
       </w:pPr>
@@ -338,7 +338,7 @@
     <w:p>
       <w:pPr>
         <w:rPr>
-          <w:rStyle w:val="Strong"/>
+          <w:rStyle w:val="Forte"/>
           <w:lang w:val="pt-PT"/>
         </w:rPr>
       </w:pPr>
@@ -1468,18 +1468,12 @@
         <w:rPr>
           <w:lang w:val="pt-PT"/>
         </w:rPr>
-        <w:t xml:space="preserve"> – </w:t>
-      </w:r>
-      <w:r>
-        <w:rPr>
-          <w:lang w:val="pt-PT"/>
-        </w:rPr>
-        <w:t>Carregar ficheiro ELF:</w:t>
+        <w:t xml:space="preserve"> – Carregar ficheiro ELF:</w:t>
       </w:r>
     </w:p>
     <w:p>
       <w:pPr>
-        <w:pStyle w:val="ListParagraph"/>
+        <w:pStyle w:val="PargrafodaLista"/>
         <w:numPr>
           <w:ilvl w:val="0"/>
           <w:numId w:val="33"/>
@@ -1498,7 +1492,7 @@
     </w:p>
     <w:p>
       <w:pPr>
-        <w:pStyle w:val="ListParagraph"/>
+        <w:pStyle w:val="PargrafodaLista"/>
         <w:numPr>
           <w:ilvl w:val="0"/>
           <w:numId w:val="33"/>
@@ -1583,7 +1577,7 @@
     </w:p>
     <w:p>
       <w:pPr>
-        <w:pStyle w:val="ListParagraph"/>
+        <w:pStyle w:val="PargrafodaLista"/>
         <w:numPr>
           <w:ilvl w:val="0"/>
           <w:numId w:val="33"/>
@@ -1677,7 +1671,7 @@
     </w:p>
     <w:p>
       <w:pPr>
-        <w:pStyle w:val="ListParagraph"/>
+        <w:pStyle w:val="PargrafodaLista"/>
         <w:jc w:val="left"/>
         <w:rPr>
           <w:lang w:val="pt-PT"/>
@@ -1686,7 +1680,7 @@
     </w:p>
     <w:p>
       <w:pPr>
-        <w:pStyle w:val="ListParagraph"/>
+        <w:pStyle w:val="PargrafodaLista"/>
         <w:jc w:val="left"/>
         <w:rPr>
           <w:lang w:val="pt-PT"/>
@@ -1695,7 +1689,7 @@
     </w:p>
     <w:p>
       <w:pPr>
-        <w:pStyle w:val="ListParagraph"/>
+        <w:pStyle w:val="PargrafodaLista"/>
         <w:jc w:val="left"/>
         <w:rPr>
           <w:lang w:val="pt-PT"/>
@@ -1704,7 +1698,7 @@
     </w:p>
     <w:p>
       <w:pPr>
-        <w:pStyle w:val="ListParagraph"/>
+        <w:pStyle w:val="PargrafodaLista"/>
         <w:jc w:val="left"/>
         <w:rPr>
           <w:lang w:val="pt-PT"/>
@@ -1731,13 +1725,7 @@
         <w:rPr>
           <w:lang w:val="pt-PT"/>
         </w:rPr>
-        <w:t xml:space="preserve"> – </w:t>
-      </w:r>
-      <w:r>
-        <w:rPr>
-          <w:lang w:val="pt-PT"/>
-        </w:rPr>
-        <w:t>Escolher os mecanismos que queremos adicionar</w:t>
+        <w:t xml:space="preserve"> – Escolher os mecanismos que queremos adicionar</w:t>
       </w:r>
     </w:p>
     <w:p>
@@ -1804,7 +1792,7 @@
     </w:p>
     <w:p>
       <w:pPr>
-        <w:pStyle w:val="ListParagraph"/>
+        <w:pStyle w:val="PargrafodaLista"/>
         <w:jc w:val="left"/>
         <w:rPr>
           <w:lang w:val="pt-PT"/>
@@ -2334,6 +2322,33 @@
           <w:tab w:val="left" w:pos="1427"/>
         </w:tabs>
         <w:rPr>
+          <w:u w:val="single"/>
+          <w:lang w:val="pt-PT"/>
+        </w:rPr>
+      </w:pPr>
+      <w:r>
+        <w:rPr>
+          <w:lang w:val="pt-PT"/>
+        </w:rPr>
+        <w:t>NOTA: Só variáveis globais são encontradas. Como consequência, só serão listados ficheiros .c que contém variáveis globais</w:t>
+      </w:r>
+    </w:p>
+    <w:p>
+      <w:pPr>
+        <w:tabs>
+          <w:tab w:val="left" w:pos="1427"/>
+        </w:tabs>
+        <w:rPr>
+          <w:lang w:val="pt-PT"/>
+        </w:rPr>
+      </w:pPr>
+    </w:p>
+    <w:p>
+      <w:pPr>
+        <w:tabs>
+          <w:tab w:val="left" w:pos="1427"/>
+        </w:tabs>
+        <w:rPr>
           <w:b/>
           <w:bCs/>
           <w:lang w:val="pt-PT"/>
@@ -2350,7 +2365,7 @@
     </w:p>
     <w:p>
       <w:pPr>
-        <w:pStyle w:val="ListParagraph"/>
+        <w:pStyle w:val="PargrafodaLista"/>
         <w:numPr>
           <w:ilvl w:val="0"/>
           <w:numId w:val="34"/>
@@ -2397,7 +2412,7 @@
     </w:p>
     <w:p>
       <w:pPr>
-        <w:pStyle w:val="ListParagraph"/>
+        <w:pStyle w:val="PargrafodaLista"/>
         <w:numPr>
           <w:ilvl w:val="0"/>
           <w:numId w:val="34"/>
@@ -2426,7 +2441,7 @@
     </w:p>
     <w:p>
       <w:pPr>
-        <w:pStyle w:val="ListParagraph"/>
+        <w:pStyle w:val="PargrafodaLista"/>
         <w:numPr>
           <w:ilvl w:val="0"/>
           <w:numId w:val="34"/>
@@ -2444,73 +2459,24 @@
         <w:rPr>
           <w:lang w:val="pt-PT"/>
         </w:rPr>
-        <w:t xml:space="preserve">Altere o tempo de periocidade através da plataforma </w:t>
-      </w:r>
-      <w:proofErr w:type="spellStart"/>
-      <w:r>
-        <w:rPr>
-          <w:lang w:val="pt-PT"/>
-        </w:rPr>
-        <w:t>Micrium</w:t>
-      </w:r>
-      <w:proofErr w:type="spellEnd"/>
-      <w:r>
-        <w:rPr>
-          <w:lang w:val="pt-PT"/>
-        </w:rPr>
-        <w:t xml:space="preserve"> (sugere-se que use o </w:t>
-      </w:r>
-      <w:r>
-        <w:rPr>
-          <w:i/>
-          <w:iCs/>
-          <w:lang w:val="pt-PT"/>
-        </w:rPr>
-        <w:t xml:space="preserve">Horizontal </w:t>
-      </w:r>
-      <w:proofErr w:type="spellStart"/>
-      <w:r>
-        <w:rPr>
-          <w:i/>
-          <w:iCs/>
-          <w:lang w:val="pt-PT"/>
-        </w:rPr>
-        <w:t>Slider</w:t>
-      </w:r>
-      <w:proofErr w:type="spellEnd"/>
-      <w:r>
-        <w:rPr>
-          <w:lang w:val="pt-PT"/>
-        </w:rPr>
-        <w:t>);</w:t>
+        <w:t>Represente graficamente o período</w:t>
+      </w:r>
+      <w:r>
+        <w:rPr>
+          <w:lang w:val="pt-PT"/>
+        </w:rPr>
+        <w:t>, bem como um contador dos ciclos do led</w:t>
+      </w:r>
+      <w:r>
+        <w:rPr>
+          <w:lang w:val="pt-PT"/>
+        </w:rPr>
+        <w:t>.</w:t>
       </w:r>
     </w:p>
     <w:p>
       <w:pPr>
-        <w:pStyle w:val="ListParagraph"/>
-        <w:numPr>
-          <w:ilvl w:val="0"/>
-          <w:numId w:val="34"/>
-        </w:numPr>
-        <w:tabs>
-          <w:tab w:val="left" w:pos="1427"/>
-        </w:tabs>
-        <w:rPr>
-          <w:b/>
-          <w:bCs/>
-          <w:lang w:val="pt-PT"/>
-        </w:rPr>
-      </w:pPr>
-      <w:r>
-        <w:rPr>
-          <w:lang w:val="pt-PT"/>
-        </w:rPr>
-        <w:t>Represente graficamente o período.</w:t>
-      </w:r>
-    </w:p>
-    <w:p>
-      <w:pPr>
-        <w:pStyle w:val="ListParagraph"/>
+        <w:pStyle w:val="PargrafodaLista"/>
         <w:tabs>
           <w:tab w:val="left" w:pos="1427"/>
         </w:tabs>
@@ -2562,7 +2528,7 @@
 <w:ftr xmlns:wpc="http://schemas.microsoft.com/office/word/2010/wordprocessingCanvas" xmlns:cx="http://schemas.microsoft.com/office/drawing/2014/chartex" xmlns:cx1="http://schemas.microsoft.com/office/drawing/2015/9/8/chartex" xmlns:cx2="http://schemas.microsoft.com/office/drawing/2015/10/21/chartex" xmlns:cx3="http://schemas.microsoft.com/office/drawing/2016/5/9/chartex" xmlns:cx4="http://schemas.microsoft.com/office/drawing/2016/5/10/chartex" xmlns:cx5="http://schemas.microsoft.com/office/drawing/2016/5/11/chartex" xmlns:cx6="http://schemas.microsoft.com/office/drawing/2016/5/12/chartex" xmlns:cx7="http://schemas.microsoft.com/office/drawing/2016/5/13/chartex" xmlns:cx8="http://schemas.microsoft.com/office/drawing/2016/5/14/chartex" xmlns:mc="http://schemas.openxmlformats.org/markup-compatibility/2006" xmlns:aink="http://schemas.microsoft.com/office/drawing/2016/ink" xmlns:am3d="http://schemas.microsoft.com/office/drawing/2017/model3d" xmlns:o="urn:schemas-microsoft-com:office:office" xmlns:r="http://schemas.openxmlformats.org/officeDocument/2006/relationships" xmlns:m="http://schemas.openxmlformats.org/officeDocument/2006/math" xmlns:v="urn:schemas-microsoft-com:vml" xmlns:wp14="http://schemas.microsoft.com/office/word/2010/wordprocessingDrawing" xmlns:wp="http://schemas.openxmlformats.org/drawingml/2006/wordprocessingDrawing" xmlns:w10="urn:schemas-microsoft-com:office:word" xmlns:w="http://schemas.openxmlformats.org/wordprocessingml/2006/main" xmlns:w14="http://schemas.microsoft.com/office/word/2010/wordml" xmlns:w15="http://schemas.microsoft.com/office/word/2012/wordml" xmlns:w16cex="http://schemas.microsoft.com/office/word/2018/wordml/cex" xmlns:w16cid="http://schemas.microsoft.com/office/word/2016/wordml/cid" xmlns:w16="http://schemas.microsoft.com/office/word/2018/wordml" xmlns:w16sdtdh="http://schemas.microsoft.com/office/word/2020/wordml/sdtdatahash" xmlns:w16se="http://schemas.microsoft.com/office/word/2015/wordml/symex" xmlns:wpg="http://schemas.microsoft.com/office/word/2010/wordprocessingGroup" xmlns:wpi="http://schemas.microsoft.com/office/word/2010/wordprocessingInk" xmlns:wne="http://schemas.microsoft.com/office/word/2006/wordml" xmlns:wps="http://schemas.microsoft.com/office/word/2010/wordprocessingShape" mc:Ignorable="w14 w15 w16se w16cid w16 w16cex w16sdtdh wp14">
   <w:p>
     <w:pPr>
-      <w:pStyle w:val="Footer"/>
+      <w:pStyle w:val="Rodap"/>
       <w:tabs>
         <w:tab w:val="clear" w:pos="4252"/>
         <w:tab w:val="clear" w:pos="8504"/>
@@ -2570,7 +2536,7 @@
         <w:tab w:val="right" w:pos="9923"/>
       </w:tabs>
       <w:rPr>
-        <w:rStyle w:val="PageNumber"/>
+        <w:rStyle w:val="Nmerodepgina"/>
         <w:sz w:val="12"/>
         <w:szCs w:val="16"/>
         <w:lang w:val="pt-PT"/>
@@ -2578,7 +2544,7 @@
     </w:pPr>
     <w:r>
       <w:rPr>
-        <w:rStyle w:val="PageNumber"/>
+        <w:rStyle w:val="Nmerodepgina"/>
         <w:sz w:val="12"/>
         <w:szCs w:val="16"/>
         <w:lang w:val="pt-PT"/>
@@ -2587,7 +2553,7 @@
     </w:r>
     <w:r>
       <w:rPr>
-        <w:rStyle w:val="PageNumber"/>
+        <w:rStyle w:val="Nmerodepgina"/>
         <w:sz w:val="12"/>
         <w:szCs w:val="16"/>
         <w:lang w:val="pt-PT"/>
@@ -2596,7 +2562,7 @@
     </w:r>
     <w:r>
       <w:rPr>
-        <w:rStyle w:val="PageNumber"/>
+        <w:rStyle w:val="Nmerodepgina"/>
         <w:sz w:val="12"/>
         <w:szCs w:val="16"/>
         <w:lang w:val="pt-PT"/>
@@ -2605,7 +2571,7 @@
     </w:r>
     <w:r>
       <w:rPr>
-        <w:rStyle w:val="PageNumber"/>
+        <w:rStyle w:val="Nmerodepgina"/>
         <w:sz w:val="12"/>
         <w:szCs w:val="16"/>
         <w:lang w:val="pt-PT"/>
@@ -2614,7 +2580,7 @@
     </w:r>
     <w:r>
       <w:rPr>
-        <w:rStyle w:val="PageNumber"/>
+        <w:rStyle w:val="Nmerodepgina"/>
         <w:sz w:val="12"/>
         <w:szCs w:val="16"/>
         <w:lang w:val="pt-PT"/>
@@ -2623,7 +2589,7 @@
     </w:r>
     <w:r>
       <w:rPr>
-        <w:rStyle w:val="PageNumber"/>
+        <w:rStyle w:val="Nmerodepgina"/>
         <w:sz w:val="12"/>
         <w:szCs w:val="16"/>
         <w:lang w:val="pt-PT"/>
@@ -2632,7 +2598,7 @@
     </w:r>
     <w:r>
       <w:rPr>
-        <w:rStyle w:val="PageNumber"/>
+        <w:rStyle w:val="Nmerodepgina"/>
         <w:sz w:val="12"/>
         <w:szCs w:val="16"/>
       </w:rPr>
@@ -2640,7 +2606,7 @@
     </w:r>
     <w:r>
       <w:rPr>
-        <w:rStyle w:val="PageNumber"/>
+        <w:rStyle w:val="Nmerodepgina"/>
         <w:sz w:val="12"/>
         <w:szCs w:val="16"/>
         <w:lang w:val="pt-PT"/>
@@ -2649,7 +2615,7 @@
     </w:r>
     <w:r>
       <w:rPr>
-        <w:rStyle w:val="PageNumber"/>
+        <w:rStyle w:val="Nmerodepgina"/>
         <w:sz w:val="12"/>
         <w:szCs w:val="16"/>
       </w:rPr>
@@ -2657,7 +2623,7 @@
     </w:r>
     <w:r>
       <w:rPr>
-        <w:rStyle w:val="PageNumber"/>
+        <w:rStyle w:val="Nmerodepgina"/>
         <w:noProof/>
         <w:sz w:val="12"/>
         <w:szCs w:val="16"/>
@@ -2667,7 +2633,7 @@
     </w:r>
     <w:r>
       <w:rPr>
-        <w:rStyle w:val="PageNumber"/>
+        <w:rStyle w:val="Nmerodepgina"/>
         <w:sz w:val="12"/>
         <w:szCs w:val="16"/>
       </w:rPr>
@@ -2675,7 +2641,7 @@
     </w:r>
     <w:r>
       <w:rPr>
-        <w:rStyle w:val="PageNumber"/>
+        <w:rStyle w:val="Nmerodepgina"/>
         <w:sz w:val="12"/>
         <w:szCs w:val="16"/>
         <w:lang w:val="pt-PT"/>
@@ -2684,7 +2650,7 @@
     </w:r>
     <w:r>
       <w:rPr>
-        <w:rStyle w:val="PageNumber"/>
+        <w:rStyle w:val="Nmerodepgina"/>
         <w:sz w:val="12"/>
         <w:szCs w:val="16"/>
       </w:rPr>
@@ -2692,7 +2658,7 @@
     </w:r>
     <w:r>
       <w:rPr>
-        <w:rStyle w:val="PageNumber"/>
+        <w:rStyle w:val="Nmerodepgina"/>
         <w:sz w:val="12"/>
         <w:szCs w:val="16"/>
         <w:lang w:val="pt-PT"/>
@@ -2701,7 +2667,7 @@
     </w:r>
     <w:r>
       <w:rPr>
-        <w:rStyle w:val="PageNumber"/>
+        <w:rStyle w:val="Nmerodepgina"/>
         <w:sz w:val="12"/>
         <w:szCs w:val="16"/>
       </w:rPr>
@@ -2709,7 +2675,7 @@
     </w:r>
     <w:r>
       <w:rPr>
-        <w:rStyle w:val="PageNumber"/>
+        <w:rStyle w:val="Nmerodepgina"/>
         <w:noProof/>
         <w:sz w:val="12"/>
         <w:szCs w:val="16"/>
@@ -2719,7 +2685,7 @@
     </w:r>
     <w:r>
       <w:rPr>
-        <w:rStyle w:val="PageNumber"/>
+        <w:rStyle w:val="Nmerodepgina"/>
         <w:sz w:val="12"/>
         <w:szCs w:val="16"/>
       </w:rPr>
@@ -2758,7 +2724,7 @@
 <w:hdr xmlns:wpc="http://schemas.microsoft.com/office/word/2010/wordprocessingCanvas" xmlns:cx="http://schemas.microsoft.com/office/drawing/2014/chartex" xmlns:cx1="http://schemas.microsoft.com/office/drawing/2015/9/8/chartex" xmlns:cx2="http://schemas.microsoft.com/office/drawing/2015/10/21/chartex" xmlns:cx3="http://schemas.microsoft.com/office/drawing/2016/5/9/chartex" xmlns:cx4="http://schemas.microsoft.com/office/drawing/2016/5/10/chartex" xmlns:cx5="http://schemas.microsoft.com/office/drawing/2016/5/11/chartex" xmlns:cx6="http://schemas.microsoft.com/office/drawing/2016/5/12/chartex" xmlns:cx7="http://schemas.microsoft.com/office/drawing/2016/5/13/chartex" xmlns:cx8="http://schemas.microsoft.com/office/drawing/2016/5/14/chartex" xmlns:mc="http://schemas.openxmlformats.org/markup-compatibility/2006" xmlns:aink="http://schemas.microsoft.com/office/drawing/2016/ink" xmlns:am3d="http://schemas.microsoft.com/office/drawing/2017/model3d" xmlns:o="urn:schemas-microsoft-com:office:office" xmlns:r="http://schemas.openxmlformats.org/officeDocument/2006/relationships" xmlns:m="http://schemas.openxmlformats.org/officeDocument/2006/math" xmlns:v="urn:schemas-microsoft-com:vml" xmlns:wp14="http://schemas.microsoft.com/office/word/2010/wordprocessingDrawing" xmlns:wp="http://schemas.openxmlformats.org/drawingml/2006/wordprocessingDrawing" xmlns:w10="urn:schemas-microsoft-com:office:word" xmlns:w="http://schemas.openxmlformats.org/wordprocessingml/2006/main" xmlns:w14="http://schemas.microsoft.com/office/word/2010/wordml" xmlns:w15="http://schemas.microsoft.com/office/word/2012/wordml" xmlns:w16cex="http://schemas.microsoft.com/office/word/2018/wordml/cex" xmlns:w16cid="http://schemas.microsoft.com/office/word/2016/wordml/cid" xmlns:w16="http://schemas.microsoft.com/office/word/2018/wordml" xmlns:w16sdtdh="http://schemas.microsoft.com/office/word/2020/wordml/sdtdatahash" xmlns:w16se="http://schemas.microsoft.com/office/word/2015/wordml/symex" xmlns:wpg="http://schemas.microsoft.com/office/word/2010/wordprocessingGroup" xmlns:wpi="http://schemas.microsoft.com/office/word/2010/wordprocessingInk" xmlns:wne="http://schemas.microsoft.com/office/word/2006/wordml" xmlns:wps="http://schemas.microsoft.com/office/word/2010/wordprocessingShape" mc:Ignorable="w14 w15 w16se w16cid w16 w16cex w16sdtdh wp14">
   <w:p>
     <w:pPr>
-      <w:pStyle w:val="Header"/>
+      <w:pStyle w:val="Cabealho"/>
       <w:ind w:left="-1191"/>
     </w:pPr>
     <w:r>
@@ -3953,7 +3919,7 @@
     <w:lvl w:ilvl="2">
       <w:start w:val="1"/>
       <w:numFmt w:val="decimal"/>
-      <w:pStyle w:val="Heading3"/>
+      <w:pStyle w:val="Ttulo3"/>
       <w:lvlText w:val="%1.%2.%3"/>
       <w:lvlJc w:val="left"/>
       <w:pPr>
@@ -3963,7 +3929,7 @@
     <w:lvl w:ilvl="3">
       <w:start w:val="1"/>
       <w:numFmt w:val="decimal"/>
-      <w:pStyle w:val="Heading4"/>
+      <w:pStyle w:val="Ttulo4"/>
       <w:lvlText w:val="%1.%2.%3.%4"/>
       <w:lvlJc w:val="left"/>
       <w:pPr>
@@ -3973,7 +3939,7 @@
     <w:lvl w:ilvl="4">
       <w:start w:val="1"/>
       <w:numFmt w:val="decimal"/>
-      <w:pStyle w:val="Heading5"/>
+      <w:pStyle w:val="Ttulo5"/>
       <w:lvlText w:val="%1.%2.%3.%4.%5"/>
       <w:lvlJc w:val="left"/>
       <w:pPr>
@@ -3983,7 +3949,7 @@
     <w:lvl w:ilvl="5">
       <w:start w:val="1"/>
       <w:numFmt w:val="decimal"/>
-      <w:pStyle w:val="Heading6"/>
+      <w:pStyle w:val="Ttulo6"/>
       <w:lvlText w:val="%1.%2.%3.%4.%5.%6"/>
       <w:lvlJc w:val="left"/>
       <w:pPr>
@@ -3993,7 +3959,7 @@
     <w:lvl w:ilvl="6">
       <w:start w:val="1"/>
       <w:numFmt w:val="decimal"/>
-      <w:pStyle w:val="Heading7"/>
+      <w:pStyle w:val="Ttulo7"/>
       <w:lvlText w:val="%1.%2.%3.%4.%5.%6.%7"/>
       <w:lvlJc w:val="left"/>
       <w:pPr>
@@ -4003,7 +3969,7 @@
     <w:lvl w:ilvl="7">
       <w:start w:val="1"/>
       <w:numFmt w:val="decimal"/>
-      <w:pStyle w:val="Heading8"/>
+      <w:pStyle w:val="Ttulo8"/>
       <w:lvlText w:val="%1.%2.%3.%4.%5.%6.%7.%8"/>
       <w:lvlJc w:val="left"/>
       <w:pPr>
@@ -4013,7 +3979,7 @@
     <w:lvl w:ilvl="8">
       <w:start w:val="1"/>
       <w:numFmt w:val="decimal"/>
-      <w:pStyle w:val="Heading9"/>
+      <w:pStyle w:val="Ttulo9"/>
       <w:lvlText w:val="%1.%2.%3.%4.%5.%6.%7.%8.%9"/>
       <w:lvlJc w:val="left"/>
       <w:pPr>
@@ -4908,11 +4874,11 @@
       <w:lang w:val="en-US" w:eastAsia="en-US"/>
     </w:rPr>
   </w:style>
-  <w:style w:type="paragraph" w:styleId="Heading1">
+  <w:style w:type="paragraph" w:styleId="Ttulo1">
     <w:name w:val="heading 1"/>
     <w:basedOn w:val="Normal"/>
     <w:next w:val="Normal"/>
-    <w:link w:val="Heading1Char"/>
+    <w:link w:val="Ttulo1Carter"/>
     <w:qFormat/>
     <w:rsid w:val="000C7D58"/>
     <w:pPr>
@@ -4926,11 +4892,11 @@
       <w:lang w:val="pt-PT" w:eastAsia="pt-PT"/>
     </w:rPr>
   </w:style>
-  <w:style w:type="paragraph" w:styleId="Heading2">
+  <w:style w:type="paragraph" w:styleId="Ttulo2">
     <w:name w:val="heading 2"/>
     <w:basedOn w:val="Normal"/>
     <w:next w:val="Normal"/>
-    <w:link w:val="Heading2Char"/>
+    <w:link w:val="Ttulo2Carter"/>
     <w:qFormat/>
     <w:rsid w:val="000C7D58"/>
     <w:pPr>
@@ -4944,11 +4910,11 @@
       <w:lang w:val="pt-PT"/>
     </w:rPr>
   </w:style>
-  <w:style w:type="paragraph" w:styleId="Heading3">
+  <w:style w:type="paragraph" w:styleId="Ttulo3">
     <w:name w:val="heading 3"/>
     <w:basedOn w:val="Normal"/>
     <w:next w:val="Normal"/>
-    <w:link w:val="Heading3Char"/>
+    <w:link w:val="Ttulo3Carter"/>
     <w:qFormat/>
     <w:rsid w:val="006E13FF"/>
     <w:pPr>
@@ -4967,11 +4933,11 @@
       <w:szCs w:val="22"/>
     </w:rPr>
   </w:style>
-  <w:style w:type="paragraph" w:styleId="Heading4">
+  <w:style w:type="paragraph" w:styleId="Ttulo4">
     <w:name w:val="heading 4"/>
     <w:basedOn w:val="Normal"/>
     <w:next w:val="Normal"/>
-    <w:link w:val="Heading4Char"/>
+    <w:link w:val="Ttulo4Carter"/>
     <w:qFormat/>
     <w:rsid w:val="006E13FF"/>
     <w:pPr>
@@ -4989,11 +4955,11 @@
       <w:szCs w:val="18"/>
     </w:rPr>
   </w:style>
-  <w:style w:type="paragraph" w:styleId="Heading5">
+  <w:style w:type="paragraph" w:styleId="Ttulo5">
     <w:name w:val="heading 5"/>
     <w:basedOn w:val="Normal"/>
     <w:next w:val="Normal"/>
-    <w:link w:val="Heading5Char"/>
+    <w:link w:val="Ttulo5Carter"/>
     <w:qFormat/>
     <w:rsid w:val="006E13FF"/>
     <w:pPr>
@@ -5008,11 +4974,11 @@
       <w:szCs w:val="18"/>
     </w:rPr>
   </w:style>
-  <w:style w:type="paragraph" w:styleId="Heading6">
+  <w:style w:type="paragraph" w:styleId="Ttulo6">
     <w:name w:val="heading 6"/>
     <w:basedOn w:val="Normal"/>
     <w:next w:val="Normal"/>
-    <w:link w:val="Heading6Char"/>
+    <w:link w:val="Ttulo6Carter"/>
     <w:qFormat/>
     <w:rsid w:val="006E13FF"/>
     <w:pPr>
@@ -5030,11 +4996,11 @@
       <w:szCs w:val="16"/>
     </w:rPr>
   </w:style>
-  <w:style w:type="paragraph" w:styleId="Heading7">
+  <w:style w:type="paragraph" w:styleId="Ttulo7">
     <w:name w:val="heading 7"/>
     <w:basedOn w:val="Normal"/>
     <w:next w:val="Normal"/>
-    <w:link w:val="Heading7Char"/>
+    <w:link w:val="Ttulo7Carter"/>
     <w:qFormat/>
     <w:rsid w:val="006E13FF"/>
     <w:pPr>
@@ -5050,11 +5016,11 @@
       <w:szCs w:val="16"/>
     </w:rPr>
   </w:style>
-  <w:style w:type="paragraph" w:styleId="Heading8">
+  <w:style w:type="paragraph" w:styleId="Ttulo8">
     <w:name w:val="heading 8"/>
     <w:basedOn w:val="Normal"/>
     <w:next w:val="Normal"/>
-    <w:link w:val="Heading8Char"/>
+    <w:link w:val="Ttulo8Carter"/>
     <w:qFormat/>
     <w:rsid w:val="006E13FF"/>
     <w:pPr>
@@ -5072,11 +5038,11 @@
       <w:szCs w:val="16"/>
     </w:rPr>
   </w:style>
-  <w:style w:type="paragraph" w:styleId="Heading9">
+  <w:style w:type="paragraph" w:styleId="Ttulo9">
     <w:name w:val="heading 9"/>
     <w:basedOn w:val="Normal"/>
     <w:next w:val="Normal"/>
-    <w:link w:val="Heading9Char"/>
+    <w:link w:val="Ttulo9Carter"/>
     <w:qFormat/>
     <w:rsid w:val="006E13FF"/>
     <w:pPr>
@@ -5092,13 +5058,13 @@
       <w:szCs w:val="16"/>
     </w:rPr>
   </w:style>
-  <w:style w:type="character" w:default="1" w:styleId="DefaultParagraphFont">
+  <w:style w:type="character" w:default="1" w:styleId="Tipodeletrapredefinidodopargrafo">
     <w:name w:val="Default Paragraph Font"/>
     <w:uiPriority w:val="1"/>
     <w:semiHidden/>
     <w:unhideWhenUsed/>
   </w:style>
-  <w:style w:type="table" w:default="1" w:styleId="TableNormal">
+  <w:style w:type="table" w:default="1" w:styleId="Tabelanormal">
     <w:name w:val="Normal Table"/>
     <w:uiPriority w:val="99"/>
     <w:semiHidden/>
@@ -5113,16 +5079,16 @@
       </w:tblCellMar>
     </w:tblPr>
   </w:style>
-  <w:style w:type="numbering" w:default="1" w:styleId="NoList">
+  <w:style w:type="numbering" w:default="1" w:styleId="Semlista">
     <w:name w:val="No List"/>
     <w:uiPriority w:val="99"/>
     <w:semiHidden/>
     <w:unhideWhenUsed/>
   </w:style>
-  <w:style w:type="character" w:customStyle="1" w:styleId="Heading1Char">
-    <w:name w:val="Heading 1 Char"/>
-    <w:basedOn w:val="DefaultParagraphFont"/>
-    <w:link w:val="Heading1"/>
+  <w:style w:type="character" w:customStyle="1" w:styleId="Ttulo1Carter">
+    <w:name w:val="Título 1 Caráter"/>
+    <w:basedOn w:val="Tipodeletrapredefinidodopargrafo"/>
+    <w:link w:val="Ttulo1"/>
     <w:rsid w:val="000C7D58"/>
     <w:rPr>
       <w:rFonts w:ascii="Verdana" w:hAnsi="Verdana"/>
@@ -5131,10 +5097,10 @@
       <w:szCs w:val="18"/>
     </w:rPr>
   </w:style>
-  <w:style w:type="character" w:customStyle="1" w:styleId="Heading2Char">
-    <w:name w:val="Heading 2 Char"/>
-    <w:basedOn w:val="DefaultParagraphFont"/>
-    <w:link w:val="Heading2"/>
+  <w:style w:type="character" w:customStyle="1" w:styleId="Ttulo2Carter">
+    <w:name w:val="Título 2 Caráter"/>
+    <w:basedOn w:val="Tipodeletrapredefinidodopargrafo"/>
+    <w:link w:val="Ttulo2"/>
     <w:rsid w:val="000C7D58"/>
     <w:rPr>
       <w:rFonts w:ascii="Verdana" w:hAnsi="Verdana"/>
@@ -5144,10 +5110,10 @@
       <w:lang w:eastAsia="en-US"/>
     </w:rPr>
   </w:style>
-  <w:style w:type="character" w:customStyle="1" w:styleId="Heading3Char">
-    <w:name w:val="Heading 3 Char"/>
-    <w:basedOn w:val="DefaultParagraphFont"/>
-    <w:link w:val="Heading3"/>
+  <w:style w:type="character" w:customStyle="1" w:styleId="Ttulo3Carter">
+    <w:name w:val="Título 3 Caráter"/>
+    <w:basedOn w:val="Tipodeletrapredefinidodopargrafo"/>
+    <w:link w:val="Ttulo3"/>
     <w:rsid w:val="00595A19"/>
     <w:rPr>
       <w:rFonts w:ascii="Verdana" w:hAnsi="Verdana"/>
@@ -5158,10 +5124,10 @@
       <w:lang w:val="en-US" w:eastAsia="en-US"/>
     </w:rPr>
   </w:style>
-  <w:style w:type="character" w:customStyle="1" w:styleId="Heading4Char">
-    <w:name w:val="Heading 4 Char"/>
-    <w:basedOn w:val="DefaultParagraphFont"/>
-    <w:link w:val="Heading4"/>
+  <w:style w:type="character" w:customStyle="1" w:styleId="Ttulo4Carter">
+    <w:name w:val="Título 4 Caráter"/>
+    <w:basedOn w:val="Tipodeletrapredefinidodopargrafo"/>
+    <w:link w:val="Ttulo4"/>
     <w:rsid w:val="00595A19"/>
     <w:rPr>
       <w:rFonts w:ascii="Verdana" w:hAnsi="Verdana"/>
@@ -5172,10 +5138,10 @@
       <w:lang w:val="en-US" w:eastAsia="en-US"/>
     </w:rPr>
   </w:style>
-  <w:style w:type="character" w:customStyle="1" w:styleId="Heading5Char">
-    <w:name w:val="Heading 5 Char"/>
-    <w:basedOn w:val="DefaultParagraphFont"/>
-    <w:link w:val="Heading5"/>
+  <w:style w:type="character" w:customStyle="1" w:styleId="Ttulo5Carter">
+    <w:name w:val="Título 5 Caráter"/>
+    <w:basedOn w:val="Tipodeletrapredefinidodopargrafo"/>
+    <w:link w:val="Ttulo5"/>
     <w:rsid w:val="00595A19"/>
     <w:rPr>
       <w:rFonts w:ascii="Verdana" w:hAnsi="Verdana"/>
@@ -5184,10 +5150,10 @@
       <w:lang w:val="en-US" w:eastAsia="en-US"/>
     </w:rPr>
   </w:style>
-  <w:style w:type="character" w:customStyle="1" w:styleId="Heading6Char">
-    <w:name w:val="Heading 6 Char"/>
-    <w:basedOn w:val="DefaultParagraphFont"/>
-    <w:link w:val="Heading6"/>
+  <w:style w:type="character" w:customStyle="1" w:styleId="Ttulo6Carter">
+    <w:name w:val="Título 6 Caráter"/>
+    <w:basedOn w:val="Tipodeletrapredefinidodopargrafo"/>
+    <w:link w:val="Ttulo6"/>
     <w:rsid w:val="00595A19"/>
     <w:rPr>
       <w:rFonts w:ascii="Verdana" w:hAnsi="Verdana"/>
@@ -5198,10 +5164,10 @@
       <w:lang w:val="en-US" w:eastAsia="en-US"/>
     </w:rPr>
   </w:style>
-  <w:style w:type="character" w:customStyle="1" w:styleId="Heading7Char">
-    <w:name w:val="Heading 7 Char"/>
-    <w:basedOn w:val="DefaultParagraphFont"/>
-    <w:link w:val="Heading7"/>
+  <w:style w:type="character" w:customStyle="1" w:styleId="Ttulo7Carter">
+    <w:name w:val="Título 7 Caráter"/>
+    <w:basedOn w:val="Tipodeletrapredefinidodopargrafo"/>
+    <w:link w:val="Ttulo7"/>
     <w:rsid w:val="00595A19"/>
     <w:rPr>
       <w:rFonts w:ascii="Verdana" w:hAnsi="Verdana"/>
@@ -5210,10 +5176,10 @@
       <w:lang w:val="en-US" w:eastAsia="en-US"/>
     </w:rPr>
   </w:style>
-  <w:style w:type="character" w:customStyle="1" w:styleId="Heading8Char">
-    <w:name w:val="Heading 8 Char"/>
-    <w:basedOn w:val="DefaultParagraphFont"/>
-    <w:link w:val="Heading8"/>
+  <w:style w:type="character" w:customStyle="1" w:styleId="Ttulo8Carter">
+    <w:name w:val="Título 8 Caráter"/>
+    <w:basedOn w:val="Tipodeletrapredefinidodopargrafo"/>
+    <w:link w:val="Ttulo8"/>
     <w:rsid w:val="00595A19"/>
     <w:rPr>
       <w:rFonts w:ascii="Verdana" w:hAnsi="Verdana"/>
@@ -5224,10 +5190,10 @@
       <w:lang w:val="en-US" w:eastAsia="en-US"/>
     </w:rPr>
   </w:style>
-  <w:style w:type="character" w:customStyle="1" w:styleId="Heading9Char">
-    <w:name w:val="Heading 9 Char"/>
-    <w:basedOn w:val="DefaultParagraphFont"/>
-    <w:link w:val="Heading9"/>
+  <w:style w:type="character" w:customStyle="1" w:styleId="Ttulo9Carter">
+    <w:name w:val="Título 9 Caráter"/>
+    <w:basedOn w:val="Tipodeletrapredefinidodopargrafo"/>
+    <w:link w:val="Ttulo9"/>
     <w:rsid w:val="00595A19"/>
     <w:rPr>
       <w:rFonts w:ascii="Verdana" w:hAnsi="Verdana"/>
@@ -5236,11 +5202,11 @@
       <w:lang w:val="en-US" w:eastAsia="en-US"/>
     </w:rPr>
   </w:style>
-  <w:style w:type="paragraph" w:styleId="Caption">
+  <w:style w:type="paragraph" w:styleId="Legenda">
     <w:name w:val="caption"/>
     <w:basedOn w:val="Normal"/>
     <w:next w:val="Normal"/>
-    <w:link w:val="CaptionChar"/>
+    <w:link w:val="LegendaCarter"/>
     <w:qFormat/>
     <w:rsid w:val="009A5AAF"/>
     <w:pPr>
@@ -5252,10 +5218,10 @@
       <w:lang w:val="pt-PT"/>
     </w:rPr>
   </w:style>
-  <w:style w:type="character" w:customStyle="1" w:styleId="CaptionChar">
-    <w:name w:val="Caption Char"/>
-    <w:basedOn w:val="DefaultParagraphFont"/>
-    <w:link w:val="Caption"/>
+  <w:style w:type="character" w:customStyle="1" w:styleId="LegendaCarter">
+    <w:name w:val="Legenda Caráter"/>
+    <w:basedOn w:val="Tipodeletrapredefinidodopargrafo"/>
+    <w:link w:val="Legenda"/>
     <w:rsid w:val="009A5AAF"/>
     <w:rPr>
       <w:rFonts w:ascii="Verdana" w:hAnsi="Verdana"/>
@@ -5264,11 +5230,11 @@
       <w:lang w:eastAsia="en-US"/>
     </w:rPr>
   </w:style>
-  <w:style w:type="paragraph" w:styleId="Title">
+  <w:style w:type="paragraph" w:styleId="Ttulo">
     <w:name w:val="Title"/>
     <w:basedOn w:val="Normal"/>
     <w:next w:val="Normal"/>
-    <w:link w:val="TitleChar"/>
+    <w:link w:val="TtuloCarter"/>
     <w:qFormat/>
     <w:rsid w:val="0083281A"/>
     <w:pPr>
@@ -5281,10 +5247,10 @@
       <w:szCs w:val="48"/>
     </w:rPr>
   </w:style>
-  <w:style w:type="character" w:customStyle="1" w:styleId="TitleChar">
-    <w:name w:val="Title Char"/>
-    <w:basedOn w:val="DefaultParagraphFont"/>
-    <w:link w:val="Title"/>
+  <w:style w:type="character" w:customStyle="1" w:styleId="TtuloCarter">
+    <w:name w:val="Título Caráter"/>
+    <w:basedOn w:val="Tipodeletrapredefinidodopargrafo"/>
+    <w:link w:val="Ttulo"/>
     <w:rsid w:val="00595A19"/>
     <w:rPr>
       <w:kern w:val="28"/>
@@ -5309,10 +5275,10 @@
       <w:szCs w:val="24"/>
     </w:rPr>
   </w:style>
-  <w:style w:type="paragraph" w:styleId="Header">
+  <w:style w:type="paragraph" w:styleId="Cabealho">
     <w:name w:val="header"/>
     <w:basedOn w:val="Normal"/>
-    <w:link w:val="HeaderChar"/>
+    <w:link w:val="CabealhoCarter"/>
     <w:uiPriority w:val="99"/>
     <w:unhideWhenUsed/>
     <w:rsid w:val="00A46F89"/>
@@ -5324,10 +5290,10 @@
       <w:spacing w:line="240" w:lineRule="auto"/>
     </w:pPr>
   </w:style>
-  <w:style w:type="character" w:customStyle="1" w:styleId="HeaderChar">
-    <w:name w:val="Header Char"/>
-    <w:basedOn w:val="DefaultParagraphFont"/>
-    <w:link w:val="Header"/>
+  <w:style w:type="character" w:customStyle="1" w:styleId="CabealhoCarter">
+    <w:name w:val="Cabeçalho Caráter"/>
+    <w:basedOn w:val="Tipodeletrapredefinidodopargrafo"/>
+    <w:link w:val="Cabealho"/>
     <w:uiPriority w:val="99"/>
     <w:rsid w:val="00A46F89"/>
     <w:rPr>
@@ -5336,10 +5302,10 @@
       <w:lang w:val="en-US" w:eastAsia="en-US"/>
     </w:rPr>
   </w:style>
-  <w:style w:type="paragraph" w:styleId="Footer">
+  <w:style w:type="paragraph" w:styleId="Rodap">
     <w:name w:val="footer"/>
     <w:basedOn w:val="Normal"/>
-    <w:link w:val="FooterChar"/>
+    <w:link w:val="RodapCarter"/>
     <w:uiPriority w:val="99"/>
     <w:unhideWhenUsed/>
     <w:rsid w:val="00A46F89"/>
@@ -5351,10 +5317,10 @@
       <w:spacing w:line="240" w:lineRule="auto"/>
     </w:pPr>
   </w:style>
-  <w:style w:type="character" w:customStyle="1" w:styleId="FooterChar">
-    <w:name w:val="Footer Char"/>
-    <w:basedOn w:val="DefaultParagraphFont"/>
-    <w:link w:val="Footer"/>
+  <w:style w:type="character" w:customStyle="1" w:styleId="RodapCarter">
+    <w:name w:val="Rodapé Caráter"/>
+    <w:basedOn w:val="Tipodeletrapredefinidodopargrafo"/>
+    <w:link w:val="Rodap"/>
     <w:uiPriority w:val="99"/>
     <w:rsid w:val="00A46F89"/>
     <w:rPr>
@@ -5363,10 +5329,10 @@
       <w:lang w:val="en-US" w:eastAsia="en-US"/>
     </w:rPr>
   </w:style>
-  <w:style w:type="paragraph" w:styleId="BalloonText">
+  <w:style w:type="paragraph" w:styleId="Textodebalo">
     <w:name w:val="Balloon Text"/>
     <w:basedOn w:val="Normal"/>
-    <w:link w:val="BalloonTextChar"/>
+    <w:link w:val="TextodebaloCarter"/>
     <w:uiPriority w:val="99"/>
     <w:semiHidden/>
     <w:unhideWhenUsed/>
@@ -5380,10 +5346,10 @@
       <w:szCs w:val="16"/>
     </w:rPr>
   </w:style>
-  <w:style w:type="character" w:customStyle="1" w:styleId="BalloonTextChar">
-    <w:name w:val="Balloon Text Char"/>
-    <w:basedOn w:val="DefaultParagraphFont"/>
-    <w:link w:val="BalloonText"/>
+  <w:style w:type="character" w:customStyle="1" w:styleId="TextodebaloCarter">
+    <w:name w:val="Texto de balão Caráter"/>
+    <w:basedOn w:val="Tipodeletrapredefinidodopargrafo"/>
+    <w:link w:val="Textodebalo"/>
     <w:uiPriority w:val="99"/>
     <w:semiHidden/>
     <w:rsid w:val="00A46F89"/>
@@ -5394,12 +5360,12 @@
       <w:lang w:val="en-US" w:eastAsia="en-US"/>
     </w:rPr>
   </w:style>
-  <w:style w:type="character" w:styleId="PageNumber">
+  <w:style w:type="character" w:styleId="Nmerodepgina">
     <w:name w:val="page number"/>
-    <w:basedOn w:val="DefaultParagraphFont"/>
+    <w:basedOn w:val="Tipodeletrapredefinidodopargrafo"/>
     <w:rsid w:val="00A46F89"/>
   </w:style>
-  <w:style w:type="paragraph" w:styleId="ListParagraph">
+  <w:style w:type="paragraph" w:styleId="PargrafodaLista">
     <w:name w:val="List Paragraph"/>
     <w:basedOn w:val="Normal"/>
     <w:uiPriority w:val="34"/>
@@ -5410,9 +5376,9 @@
       <w:contextualSpacing/>
     </w:pPr>
   </w:style>
-  <w:style w:type="table" w:styleId="TableGrid">
+  <w:style w:type="table" w:styleId="TabelacomGrelha">
     <w:name w:val="Table Grid"/>
-    <w:basedOn w:val="TableNormal"/>
+    <w:basedOn w:val="Tabelanormal"/>
     <w:uiPriority w:val="59"/>
     <w:rsid w:val="00D95346"/>
     <w:tblPr>
@@ -5444,7 +5410,7 @@
   </w:style>
   <w:style w:type="character" w:customStyle="1" w:styleId="MTDisplayEquationCarcter">
     <w:name w:val="MTDisplayEquation Carácter"/>
-    <w:basedOn w:val="DefaultParagraphFont"/>
+    <w:basedOn w:val="Tipodeletrapredefinidodopargrafo"/>
     <w:link w:val="MTDisplayEquation"/>
     <w:rsid w:val="00172A03"/>
     <w:rPr>
@@ -5453,9 +5419,9 @@
       <w:lang w:eastAsia="en-US"/>
     </w:rPr>
   </w:style>
-  <w:style w:type="character" w:styleId="PlaceholderText">
+  <w:style w:type="character" w:styleId="TextodoMarcadordePosio">
     <w:name w:val="Placeholder Text"/>
-    <w:basedOn w:val="DefaultParagraphFont"/>
+    <w:basedOn w:val="Tipodeletrapredefinidodopargrafo"/>
     <w:uiPriority w:val="99"/>
     <w:semiHidden/>
     <w:rsid w:val="008F249C"/>
@@ -5463,9 +5429,9 @@
       <w:color w:val="808080"/>
     </w:rPr>
   </w:style>
-  <w:style w:type="character" w:styleId="Strong">
+  <w:style w:type="character" w:styleId="Forte">
     <w:name w:val="Strong"/>
-    <w:basedOn w:val="DefaultParagraphFont"/>
+    <w:basedOn w:val="Tipodeletrapredefinidodopargrafo"/>
     <w:qFormat/>
     <w:rsid w:val="00851DE4"/>
     <w:rPr>

</xml_diff>